<commit_message>
Praktika i razdel 3
</commit_message>
<xml_diff>
--- a/Раздел 2.docx
+++ b/Раздел 2.docx
@@ -261,7 +261,7 @@
           <v:shape id="_x0000_i1025" type="#_x0000_t75" style="width:442.8pt;height:191.4pt" o:ole="">
             <v:imagedata r:id="rId9" o:title=""/>
           </v:shape>
-          <o:OLEObject Type="Embed" ProgID="Visio.Drawing.11" ShapeID="_x0000_i1025" DrawAspect="Content" ObjectID="_1584266729" r:id="rId10"/>
+          <o:OLEObject Type="Embed" ProgID="Visio.Drawing.11" ShapeID="_x0000_i1025" DrawAspect="Content" ObjectID="_1586002558" r:id="rId10"/>
         </w:object>
       </w:r>
     </w:p>
@@ -1067,7 +1067,25 @@
           <w:sz w:val="28"/>
           <w:szCs w:val="28"/>
         </w:rPr>
-        <w:t>регистраторы, происходит считывание. Структурная схема промежуточного пункта регистрации расположена на рисунке 2.3.</w:t>
+        <w:t xml:space="preserve">регистраторы, происходит считывание. Структурная схема промежуточного пункта регистрации </w:t>
+      </w:r>
+      <w:r>
+        <w:rPr>
+          <w:rFonts w:ascii="Times New Roman" w:hAnsi="Times New Roman" w:cs="Times New Roman"/>
+          <w:sz w:val="28"/>
+          <w:szCs w:val="28"/>
+        </w:rPr>
+        <w:t>приведена</w:t>
+      </w:r>
+      <w:bookmarkStart w:id="0" w:name="_GoBack"/>
+      <w:bookmarkEnd w:id="0"/>
+      <w:r>
+        <w:rPr>
+          <w:rFonts w:ascii="Times New Roman" w:hAnsi="Times New Roman" w:cs="Times New Roman"/>
+          <w:sz w:val="28"/>
+          <w:szCs w:val="28"/>
+        </w:rPr>
+        <w:t xml:space="preserve"> на рисунке 2.3.</w:t>
       </w:r>
     </w:p>
     <w:p>
@@ -1791,15 +1809,7 @@
           <w:sz w:val="28"/>
           <w:szCs w:val="28"/>
         </w:rPr>
-        <w:t>На арифметическом устройстве происходит сравнение номера регистрирующего объекта и номера остановочного пункта, таким образом, будет получено приблизительное время прибытия транспортного средства. В итоге, на информационное табло выводится номер автобуса и приблизительное время прибытия.</w:t>
-      </w:r>
-      <w:r>
-        <w:rPr>
-          <w:rFonts w:ascii="Times New Roman" w:hAnsi="Times New Roman" w:cs="Times New Roman"/>
-          <w:sz w:val="28"/>
-          <w:szCs w:val="28"/>
-        </w:rPr>
-        <w:t xml:space="preserve"> </w:t>
+        <w:t xml:space="preserve">На арифметическом устройстве происходит сравнение номера регистрирующего объекта и номера остановочного пункта, таким образом, будет получено приблизительное время прибытия транспортного средства. В итоге, на информационное табло выводится номер автобуса и приблизительное время прибытия. </w:t>
       </w:r>
     </w:p>
     <w:p>
@@ -2108,17 +2118,7 @@
           <w:sz w:val="28"/>
           <w:szCs w:val="28"/>
         </w:rPr>
-        <w:t>зировать: определить поток людей и загруженность маршрута в конкретное время, посмотреть все ли пассажиры оплачивают проезд. Также, каждое новое обновление должно выводиться на монитор</w:t>
-      </w:r>
-      <w:bookmarkStart w:id="0" w:name="_GoBack"/>
-      <w:bookmarkEnd w:id="0"/>
-      <w:r>
-        <w:rPr>
-          <w:rFonts w:ascii="Times New Roman" w:hAnsi="Times New Roman" w:cs="Times New Roman"/>
-          <w:sz w:val="28"/>
-          <w:szCs w:val="28"/>
-        </w:rPr>
-        <w:t xml:space="preserve"> диспетчера, таким образом, диспетчер может скорректировать маршрут в реальном времени.</w:t>
+        <w:t>зировать: определить поток людей и загруженность маршрута в конкретное время, посмотреть все ли пассажиры оплачивают проезд. Также, каждое новое обновление должно выводиться на монитор диспетчера, таким образом, диспетчер может скорректировать маршрут в реальном времени.</w:t>
       </w:r>
     </w:p>
     <w:sectPr>
@@ -4436,7 +4436,7 @@
 </file>
 
 <file path=customXml/itemProps1.xml><?xml version="1.0" encoding="utf-8"?>
-<ds:datastoreItem xmlns:ds="http://schemas.openxmlformats.org/officeDocument/2006/customXml" ds:itemID="{9BCDF599-941F-4353-87DC-D5AF1A9E8078}">
+<ds:datastoreItem xmlns:ds="http://schemas.openxmlformats.org/officeDocument/2006/customXml" ds:itemID="{DD38FAA2-27F3-4423-ABAB-B9DB73D7977E}">
   <ds:schemaRefs>
     <ds:schemaRef ds:uri="http://schemas.openxmlformats.org/officeDocument/2006/bibliography"/>
   </ds:schemaRefs>

</xml_diff>